<commit_message>
Finalizado o processamento do CNEFE
</commit_message>
<xml_diff>
--- a/Artigo RBC/Artigo_RBC_MB_22-12-2025.docx
+++ b/Artigo RBC/Artigo_RBC_MB_22-12-2025.docx
@@ -1708,14 +1708,17 @@
         <w:pStyle w:val="Texto"/>
       </w:pPr>
       <w:r>
-        <w:t xml:space="preserve">Essa mesma pesquisa mostrou que 59% dos municípios se limitavam a coletar informações descritivas necessárias ao cumprimento da legislação e à cobrança de tributos, sem o apoio de sistemas automatizados. Havia, ainda, municípios que não utilizavam nenhum tipo de </w:t>
-      </w:r>
-      <w:r>
-        <w:t>sistema automatizado</w:t>
+        <w:t xml:space="preserve">Essa mesma pesquisa mostrou que 59% dos municípios se limitavam a coletar informações descritivas necessárias ao cumprimento da legislação e à cobrança de tributos, </w:t>
+      </w:r>
+      <w:r>
+        <w:t>operando sem o suporte de ferramentas tecnológicas</w:t>
       </w:r>
       <w:r>
         <w:t xml:space="preserve">. </w:t>
       </w:r>
+      <w:r>
+        <w:t>Em diversos casos, constatou-se a ausência total de sistemas informatizados de gestão.</w:t>
+      </w:r>
     </w:p>
     <w:p>
       <w:pPr>
@@ -1729,6 +1732,7 @@
       <w:pPr>
         <w:pStyle w:val="Texto"/>
       </w:pPr>
+      <w:bookmarkStart w:id="3" w:name="_Hlk219020480"/>
       <w:r>
         <w:t xml:space="preserve">Embora a literatura técnica apresente contribuições relevantes </w:t>
       </w:r>
@@ -1841,15 +1845,46 @@
         <w:t>-</w:t>
       </w:r>
       <w:r>
-        <w:t xml:space="preserve"> observa-se uma lacuna quanto a estratégias que acelerem a espacialização cadastral. Especificamente, carece-se de abordagens voltadas ao aproveitamento de bases georreferenciadas legadas e à interoperabilidade com cadastros urbanos municipais, priorizando a viabilidade metodológica em detrimento de uma precisão ideal imediata.</w:t>
-      </w:r>
-    </w:p>
+        <w:t xml:space="preserve"> observa-se uma </w:t>
+      </w:r>
+      <w:r>
+        <w:t>carência</w:t>
+      </w:r>
+      <w:r>
+        <w:t xml:space="preserve"> </w:t>
+      </w:r>
+      <w:r>
+        <w:t>de</w:t>
+      </w:r>
+      <w:r>
+        <w:t xml:space="preserve"> estratégias que </w:t>
+      </w:r>
+      <w:r>
+        <w:t>promovam a celeridade</w:t>
+      </w:r>
+      <w:r>
+        <w:t xml:space="preserve"> </w:t>
+      </w:r>
+      <w:r>
+        <w:t>n</w:t>
+      </w:r>
+      <w:r>
+        <w:t>o processo de</w:t>
+      </w:r>
+      <w:r>
+        <w:t xml:space="preserve"> espacialização cadastral. Especificamente, carece-se de abordagens voltadas ao aproveitamento de bases georreferenciadas legadas e à interoperabilidade com cadastros urbanos municipais, priorizando a viabilidade metodológica em detrimento de uma precisão ideal imediata.</w:t>
+      </w:r>
+    </w:p>
+    <w:bookmarkEnd w:id="3"/>
     <w:p>
       <w:pPr>
         <w:pStyle w:val="Texto"/>
       </w:pPr>
       <w:r>
-        <w:t xml:space="preserve">No Brasil, por exemplo, o Cadastro Nacional de Endereços para Fins Estatísticos </w:t>
+        <w:t>Nesse contexto</w:t>
+      </w:r>
+      <w:r>
+        <w:t xml:space="preserve">, o Cadastro Nacional de Endereços para Fins Estatísticos </w:t>
       </w:r>
       <w:r>
         <w:t>–</w:t>
@@ -1885,7 +1920,13 @@
         <w:t>Instituto Brasileiro de Geografia e Estatística - IBGE</w:t>
       </w:r>
       <w:r>
-        <w:t xml:space="preserve"> voltada à coleta e organização de informações de endereços para fins censitários, apresenta-se como uma alternativa relevante para ser utilizada em conjunto com o mapeamento cadastral e outras geotecnologias na gestão urbana dos municípios brasileiros. </w:t>
+        <w:t xml:space="preserve"> voltada à coleta e organização de informações de endereços para fins censitários, </w:t>
+      </w:r>
+      <w:r>
+        <w:t xml:space="preserve">surge </w:t>
+      </w:r>
+      <w:r>
+        <w:t xml:space="preserve">como uma alternativa relevante para ser utilizada em conjunto com o mapeamento cadastral e outras geotecnologias na gestão urbana dos municípios brasileiros. </w:t>
       </w:r>
     </w:p>
     <w:p>
@@ -1914,15 +1955,7 @@
         <w:fldChar w:fldCharType="separate"/>
       </w:r>
       <w:r>
-        <w:t>(</w:t>
-      </w:r>
-      <w:proofErr w:type="spellStart"/>
-      <w:r>
-        <w:t>Enemark</w:t>
-      </w:r>
-      <w:proofErr w:type="spellEnd"/>
-      <w:r>
-        <w:t xml:space="preserve"> et al., 2021)</w:t>
+        <w:t>(Enemark et al., 2021)</w:t>
       </w:r>
       <w:r>
         <w:fldChar w:fldCharType="end"/>
@@ -1971,15 +2004,7 @@
         <w:fldChar w:fldCharType="separate"/>
       </w:r>
       <w:r>
-        <w:t>(</w:t>
-      </w:r>
-      <w:proofErr w:type="spellStart"/>
-      <w:r>
-        <w:t>Haklay</w:t>
-      </w:r>
-      <w:proofErr w:type="spellEnd"/>
-      <w:r>
-        <w:t xml:space="preserve"> &amp; Weber, 2008)</w:t>
+        <w:t>(Haklay &amp; Weber, 2008)</w:t>
       </w:r>
       <w:r>
         <w:fldChar w:fldCharType="end"/>
@@ -2062,82 +2087,148 @@
         <w:pStyle w:val="Texto"/>
       </w:pPr>
       <w:r>
-        <w:t xml:space="preserve">Além de designar a metodologia, </w:t>
-      </w:r>
-      <w:r>
-        <w:t xml:space="preserve">o termo </w:t>
-      </w:r>
-      <w:r>
-        <w:rPr>
-          <w:i/>
-          <w:iCs/>
-        </w:rPr>
-        <w:t>SuperCIATA</w:t>
-      </w:r>
-      <w:r>
-        <w:rPr>
-          <w:i/>
-          <w:iCs/>
-        </w:rPr>
+        <w:t>O termo SuperCIATA transcende a definição metodológica, designando também a aplicação web desenvolvida para demonstrar e operacionalizar o trabalho proposto. O sistema foi projetado para atuar como um ambiente de processamento integrado, executando sequencialmente as etapas de extração, tratamento, integração e consolidação dos dados brutos. A aplicação materializa os conceitos teóricos discutidos, convertendo bases alfanuméricas heterogêneas em uma estrutura de dados geográfica consistente e pronta para o suporte à decisão na gestão territorial</w:t>
+      </w:r>
+    </w:p>
+    <w:p>
+      <w:pPr>
+        <w:pStyle w:val="Texto"/>
+      </w:pPr>
+    </w:p>
+    <w:p>
+      <w:pPr>
+        <w:pStyle w:val="Ttulo1"/>
+      </w:pPr>
+      <w:bookmarkStart w:id="4" w:name="_Ref215482404"/>
+      <w:r>
+        <w:t>REFERENCIAL TEÓRICO</w:t>
+      </w:r>
+      <w:bookmarkEnd w:id="4"/>
+    </w:p>
+    <w:p>
+      <w:pPr>
+        <w:pStyle w:val="Texto"/>
+      </w:pPr>
+    </w:p>
+    <w:p>
+      <w:pPr>
+        <w:pStyle w:val="Texto"/>
+      </w:pPr>
+      <w:r>
+        <w:t xml:space="preserve">O presente trabalho se insere no campo da gestão territorial urbana, fundamentando-se nos princípios do Cadastro Técnico Multifinalitário (CTM). A pesquisa foca na espacialização de parcelas urbanas por meio da integração de bases de dados alfanuméricas e geográficas abertas, notadamente o CNEFE e o </w:t>
+      </w:r>
+      <w:r>
+        <w:lastRenderedPageBreak/>
+        <w:t xml:space="preserve">OpenStreetMap. Busca-se, assim, uma alternativa metodológica que se alinhe à tendência global de </w:t>
+      </w:r>
+      <w:r>
+        <w:t>a</w:t>
+      </w:r>
+      <w:r>
+        <w:t xml:space="preserve">dministração de </w:t>
+      </w:r>
+      <w:r>
+        <w:t>t</w:t>
+      </w:r>
+      <w:r>
+        <w:t>erras baseada no conceito Fit-For-Purpose, permitindo a atualização cadastral célere e de baixo custo.</w:t>
+      </w:r>
+    </w:p>
+    <w:p>
+      <w:pPr>
+        <w:pStyle w:val="Texto"/>
+      </w:pPr>
+    </w:p>
+    <w:p>
+      <w:pPr>
+        <w:pStyle w:val="Ttulo2"/>
+      </w:pPr>
+      <w:bookmarkStart w:id="5" w:name="_Toc31378790"/>
+      <w:bookmarkEnd w:id="5"/>
+      <w:r>
+        <w:t>C</w:t>
+      </w:r>
+      <w:r>
+        <w:t>adastro Territorial Urbano e o CIAT</w:t>
+      </w:r>
+      <w:r>
+        <w:t>A</w:t>
+      </w:r>
+    </w:p>
+    <w:p>
+      <w:pPr>
+        <w:pStyle w:val="Texto"/>
+      </w:pPr>
+    </w:p>
+    <w:p>
+      <w:pPr>
+        <w:pStyle w:val="Texto"/>
+      </w:pPr>
+      <w:r>
+        <w:t xml:space="preserve">O </w:t>
+      </w:r>
+      <w:r>
+        <w:t>Convênio de Incentivo ao Aperfeiçoamento Técnico -</w:t>
+      </w:r>
+      <w:r>
+        <w:t xml:space="preserve"> CIATA</w:t>
+      </w:r>
+      <w:r>
         <w:t xml:space="preserve"> </w:t>
       </w:r>
       <w:r>
-        <w:rPr>
-          <w:i/>
-          <w:iCs/>
-        </w:rPr>
         <w:fldChar w:fldCharType="begin"/>
       </w:r>
       <w:r>
-        <w:rPr>
-          <w:i/>
-          <w:iCs/>
-        </w:rPr>
-        <w:instrText xml:space="preserve"> ADDIN ZOTERO_ITEM CSL_CITATION {"citationID":"6Juj9Aem","properties":{"formattedCitation":"(SuperCIATA, 2025)","plainCitation":"(SuperCIATA, 2025)","dontUpdate":true,"noteIndex":0},"citationItems":[{"id":252,"uris":["http://zotero.org/users/15531986/items/RNH2D4XK"],"itemData":{"id":252,"type":"webpage","genre":"Aplicação","language":"Português - Brasil","license":"Barbiero","title":"SUPERCIATA - Georreferenciamento Municipal","title-short":"SuperCIATA","URL":"http://superciata.smuu.com.br/","author":[{"family":"SuperCIATA","given":""}],"accessed":{"date-parts":[["2025",8,28]]},"issued":{"date-parts":[["2025"]]}}}],"schema":"https://github.com/citation-style-language/schema/raw/master/csl-citation.json"} </w:instrText>
-      </w:r>
-      <w:r>
-        <w:rPr>
-          <w:i/>
-          <w:iCs/>
-        </w:rPr>
+        <w:instrText xml:space="preserve"> ADDIN ZOTERO_ITEM CSL_CITATION {"citationID":"a2mi5of20jg","properties":{"formattedCitation":"(SERPRO, 2025)","plainCitation":"(SERPRO, 2025)","noteIndex":0},"citationItems":[{"id":224,"uris":["http://zotero.org/users/15531986/items/83N3DMZL"],"itemData":{"id":224,"type":"webpage","abstract":"Documentos dos projetos CIATA e Superciata.","container-title":"GitHub","language":"pt-BR","title":"Superciata/PROJETO CIATA - MANUAL DO CADASTRO IMOBILIÁRIO.pdf","title-short":"MCI","URL":"https://superciata.smuu.com.br/docs/ProjetoCiata_ManualCadastroImobiliario_OCR.pdf","author":[{"family":"SERPRO","given":""}],"contributor":[{"family":"Barbiero","given":"Marco"},{"family":"Carneiro","given":"Andrea"},{"family":"Cunha","given":"Eglaisa"}],"accessed":{"date-parts":[["2025",11,13]]},"issued":{"date-parts":[["2025"]]}}}],"schema":"https://github.com/citation-style-language/schema/raw/master/csl-citation.json"} </w:instrText>
+      </w:r>
+      <w:r>
         <w:fldChar w:fldCharType="separate"/>
       </w:r>
       <w:r>
-        <w:t>(2025)</w:t>
-      </w:r>
-      <w:r>
-        <w:rPr>
-          <w:i/>
-          <w:iCs/>
-        </w:rPr>
+        <w:t>(SERPRO, 2025)</w:t>
+      </w:r>
+      <w:r>
         <w:fldChar w:fldCharType="end"/>
       </w:r>
       <w:r>
-        <w:t xml:space="preserve"> também </w:t>
-      </w:r>
-      <w:r>
-        <w:t>é usado para nomear</w:t>
+        <w:t xml:space="preserve"> foi </w:t>
+      </w:r>
+      <w:r>
+        <w:t xml:space="preserve">um projeto </w:t>
+      </w:r>
+      <w:r>
+        <w:t xml:space="preserve">implementado na década de 1970 pela Secretaria de Economia e Finanças do Ministério da Fazenda, com recursos do Programa de Assistência Técnica </w:t>
+      </w:r>
+      <w:r>
+        <w:t xml:space="preserve">- </w:t>
+      </w:r>
+      <w:r>
+        <w:t xml:space="preserve">PRAT e com o apoio do Serviço Federal de Processamento de Dados </w:t>
+      </w:r>
+      <w:r>
+        <w:t xml:space="preserve">- </w:t>
+      </w:r>
+      <w:r>
+        <w:t>SERPRO. O objetivo era, inicialmente, auxiliar pequenos municípios na implantação do Cadastro Técnico Municipal e, assim, aumentar a arrecadação de receitas próprias e diminuir a dependência de recursos externos</w:t>
       </w:r>
       <w:r>
         <w:t xml:space="preserve"> </w:t>
       </w:r>
       <w:r>
-        <w:t xml:space="preserve">a aplicação web </w:t>
-      </w:r>
-      <w:r>
-        <w:t xml:space="preserve">que será </w:t>
-      </w:r>
-      <w:r>
-        <w:t>desenvolvida para demonstrar as diferentes etapas</w:t>
-      </w:r>
-      <w:r>
-        <w:t xml:space="preserve"> do processo</w:t>
-      </w:r>
-      <w:r>
-        <w:t xml:space="preserve">, </w:t>
-      </w:r>
-      <w:r>
-        <w:t>desde a transformação e integração dos dados originais até sua consolidação em informações cadastrais georreferenciadas</w:t>
+        <w:fldChar w:fldCharType="begin"/>
+      </w:r>
+      <w:r>
+        <w:instrText xml:space="preserve"> ADDIN ZOTERO_ITEM CSL_CITATION {"citationID":"a6qtjbll7s","properties":{"formattedCitation":"(Silva, 2023)","plainCitation":"(Silva, 2023)","noteIndex":0},"citationItems":[{"id":55,"uris":["http://zotero.org/users/15531986/items/YX4VADJB"],"itemData":{"id":55,"type":"book","abstract":"O Cadastro Territorial Multifinalitário (CTM) é considerado um instrumento essencial à gestão territorial e municipal, em que políticas de solo e outras ações municipais podem se apoiar. Todavia, dificuldades relacionadas a capaci­dade técnica e financeira, apresentam-se como os principais entraves aos avanços que os municípios necessitam promover. Esta publicação, fundamentada nas diretrizes nacionais para implementação do Cadastro Territorial Multifinalitário, dis­corre sobre os procedimentos para materialização deste importante instrumento, apresentando conceitos ancorados na evolução científica promovida nesta área do conhecimento e ao mesmo tempo os assentando na realidade dos municípios brasileiros, de modo que cada ente, em razão do estágio em que se encontra seu sistema cadastral, tenha a possibilidade de dar início ou seguimento ao CTM.","event-place":"Florianópolis, SC","ISBN":"978-85-8328-172-6","language":"pt-BR","publisher":"Ufsc","publisher-place":"Florianópolis, SC","source":"Câmara Brasileira do Livro ISBN","title":"Cadastro Territorial Multifinalitário aplicado à gestão municipal","title-short":"CTM aplicado","editor":[{"family":"Silva","given":"Everton","dropping-particle":"da"}],"contributor":[{"family":"Carneiro","given":"Andrea Flávia Tenório"},{"family":"Fernandes","given":"Cintia Estefania"},{"family":"Cesare","given":"Claudia M.","dropping-particle":"de"},{"family":"Erba","given":"Diego Alfonso"},{"family":"Cunha","given":"Eglaísa Micheline Pontes"},{"family":"Oliveira","given":"Francisco Henrique","dropping-particle":"de"},{"family":"Silva","given":"Liane Ramos","dropping-particle":"da"},{"family":"Santos","given":"Samuel Steiner","dropping-particle":"dos"},{"family":"Eising","given":"Eduardo"},{"family":"Silva","given":"Hatan Pinheiro"},{"family":"Araujo","given":"João Francisco Maués"},{"family":"Gomes","given":"Daniel da Costa"},{"family":"Aquino","given":"Carolina de Sousa"},{"family":"Silva","given":"Claudio Oliveira","dropping-particle":"da"},{"family":"Guimaraens","given":"Cristiana Scorza"},{"family":"Rodrigues","given":"Valquíria Duarte Vieira"},{"family":"Silva","given":"Luiz Paulo de Oliveira"},{"family":"Barbosa","given":"Luciana Gill"},{"family":"Amaral","given":"Cesar Augustus de Santis"}],"issued":{"date-parts":[["2023",3,28]]}}}],"schema":"https://github.com/citation-style-language/schema/raw/master/csl-citation.json"} </w:instrText>
+      </w:r>
+      <w:r>
+        <w:fldChar w:fldCharType="separate"/>
+      </w:r>
+      <w:r>
+        <w:t>(Silva, 2023)</w:t>
+      </w:r>
+      <w:r>
+        <w:fldChar w:fldCharType="end"/>
       </w:r>
       <w:r>
         <w:t>.</w:t>
@@ -2147,16 +2238,9 @@
       <w:pPr>
         <w:pStyle w:val="Texto"/>
       </w:pPr>
-    </w:p>
-    <w:p>
-      <w:pPr>
-        <w:pStyle w:val="Ttulo1"/>
-      </w:pPr>
-      <w:bookmarkStart w:id="3" w:name="_Ref215482404"/>
-      <w:r>
-        <w:t>REFERENCIAL TEÓRICO</w:t>
-      </w:r>
-      <w:bookmarkEnd w:id="3"/>
+      <w:r>
+        <w:t>Apesar de ter como foco principal a melhoria da arrecadação municipal, o CIATA contribuiu para a implementação de cadastros em diversos municípios brasileiros, servindo como base para o desenvolvimento de sistemas de informações territoriais mais abrangentes.</w:t>
+      </w:r>
     </w:p>
     <w:p>
       <w:pPr>
@@ -2165,146 +2249,13 @@
     </w:p>
     <w:p>
       <w:pPr>
-        <w:pStyle w:val="Texto"/>
-      </w:pPr>
-      <w:r>
-        <w:t xml:space="preserve">O presente trabalho se insere no campo da gestão territorial urbana, fundamentando-se nos princípios do Cadastro Técnico Multifinalitário (CTM). A pesquisa foca na espacialização de parcelas urbanas por meio da integração de bases de dados alfanuméricas e geográficas abertas, notadamente o CNEFE e o OpenStreetMap. Busca-se, assim, uma alternativa metodológica que se alinhe à tendência global de </w:t>
-      </w:r>
-      <w:r>
-        <w:t>a</w:t>
-      </w:r>
-      <w:r>
-        <w:t xml:space="preserve">dministração de </w:t>
-      </w:r>
-      <w:r>
-        <w:t>t</w:t>
-      </w:r>
-      <w:r>
-        <w:t>erras baseada no conceito Fit-For-Purpose, permitindo a atualização cadastral célere e de baixo custo.</w:t>
-      </w:r>
-    </w:p>
-    <w:p>
-      <w:pPr>
-        <w:pStyle w:val="Texto"/>
-      </w:pPr>
-    </w:p>
-    <w:p>
-      <w:pPr>
-        <w:pStyle w:val="Ttulo2"/>
-      </w:pPr>
-      <w:bookmarkStart w:id="4" w:name="_Toc31378790"/>
-      <w:bookmarkEnd w:id="4"/>
-      <w:r>
-        <w:t>C</w:t>
-      </w:r>
-      <w:r>
-        <w:t>adastro Territorial Urbano e o CIAT</w:t>
-      </w:r>
-      <w:r>
-        <w:t>A</w:t>
-      </w:r>
-    </w:p>
-    <w:p>
-      <w:pPr>
-        <w:pStyle w:val="Texto"/>
-      </w:pPr>
-    </w:p>
-    <w:p>
-      <w:pPr>
-        <w:pStyle w:val="Texto"/>
-      </w:pPr>
-      <w:r>
-        <w:t xml:space="preserve">O </w:t>
-      </w:r>
-      <w:r>
-        <w:t>Convênio de Incentivo ao Aperfeiçoamento Técnico -</w:t>
-      </w:r>
-      <w:r>
-        <w:t xml:space="preserve"> CIATA</w:t>
-      </w:r>
-      <w:r>
-        <w:t xml:space="preserve"> </w:t>
-      </w:r>
-      <w:r>
-        <w:fldChar w:fldCharType="begin"/>
-      </w:r>
-      <w:r>
-        <w:instrText xml:space="preserve"> ADDIN ZOTERO_ITEM CSL_CITATION {"citationID":"a2mi5of20jg","properties":{"formattedCitation":"(SERPRO, 2025)","plainCitation":"(SERPRO, 2025)","noteIndex":0},"citationItems":[{"id":224,"uris":["http://zotero.org/users/15531986/items/83N3DMZL"],"itemData":{"id":224,"type":"webpage","abstract":"Documentos dos projetos CIATA e Superciata.","container-title":"GitHub","language":"pt-BR","title":"Superciata/PROJETO CIATA - MANUAL DO CADASTRO IMOBILIÁRIO.pdf","title-short":"MCI","URL":"https://superciata.smuu.com.br/docs/ProjetoCiata_ManualCadastroImobiliario_OCR.pdf","author":[{"family":"SERPRO","given":""}],"contributor":[{"family":"Barbiero","given":"Marco"},{"family":"Carneiro","given":"Andrea"},{"family":"Cunha","given":"Eglaisa"}],"accessed":{"date-parts":[["2025",11,13]]},"issued":{"date-parts":[["2025"]]}}}],"schema":"https://github.com/citation-style-language/schema/raw/master/csl-citation.json"} </w:instrText>
-      </w:r>
-      <w:r>
-        <w:fldChar w:fldCharType="separate"/>
-      </w:r>
-      <w:r>
-        <w:t>(SERPRO, 2025)</w:t>
-      </w:r>
-      <w:r>
-        <w:fldChar w:fldCharType="end"/>
-      </w:r>
-      <w:r>
-        <w:t xml:space="preserve"> foi </w:t>
-      </w:r>
-      <w:r>
-        <w:t xml:space="preserve">um projeto </w:t>
-      </w:r>
-      <w:r>
-        <w:t xml:space="preserve">implementado na década de 1970 pela Secretaria de Economia e Finanças do Ministério da Fazenda, com recursos do Programa de Assistência Técnica </w:t>
-      </w:r>
-      <w:r>
-        <w:t xml:space="preserve">- </w:t>
-      </w:r>
-      <w:r>
-        <w:t xml:space="preserve">PRAT e com o apoio do Serviço Federal de Processamento de Dados </w:t>
-      </w:r>
-      <w:r>
-        <w:t xml:space="preserve">- </w:t>
-      </w:r>
-      <w:r>
-        <w:t>SERPRO. O objetivo era, inicialmente, auxiliar pequenos municípios na implantação do Cadastro Técnico Municipal e, assim, aumentar a arrecadação de receitas próprias e diminuir a dependência de recursos externos</w:t>
-      </w:r>
-      <w:r>
-        <w:t xml:space="preserve"> </w:t>
-      </w:r>
-      <w:r>
-        <w:fldChar w:fldCharType="begin"/>
-      </w:r>
-      <w:r>
-        <w:instrText xml:space="preserve"> ADDIN ZOTERO_ITEM CSL_CITATION {"citationID":"a6qtjbll7s","properties":{"formattedCitation":"(Silva, 2023)","plainCitation":"(Silva, 2023)","noteIndex":0},"citationItems":[{"id":55,"uris":["http://zotero.org/users/15531986/items/YX4VADJB"],"itemData":{"id":55,"type":"book","abstract":"O Cadastro Territorial Multifinalitário (CTM) é considerado um instrumento essencial à gestão territorial e municipal, em que políticas de solo e outras ações municipais podem se apoiar. Todavia, dificuldades relacionadas a capaci­dade técnica e financeira, apresentam-se como os principais entraves aos avanços que os municípios necessitam promover. Esta publicação, fundamentada nas diretrizes nacionais para implementação do Cadastro Territorial Multifinalitário, dis­corre sobre os procedimentos para materialização deste importante instrumento, apresentando conceitos ancorados na evolução científica promovida nesta área do conhecimento e ao mesmo tempo os assentando na realidade dos municípios brasileiros, de modo que cada ente, em razão do estágio em que se encontra seu sistema cadastral, tenha a possibilidade de dar início ou seguimento ao CTM.","event-place":"Florianópolis, SC","ISBN":"978-85-8328-172-6","language":"pt-BR","publisher":"Ufsc","publisher-place":"Florianópolis, SC","source":"Câmara Brasileira do Livro ISBN","title":"Cadastro Territorial Multifinalitário aplicado à gestão municipal","title-short":"CTM aplicado","editor":[{"family":"Silva","given":"Everton","dropping-particle":"da"}],"contributor":[{"family":"Carneiro","given":"Andrea Flávia Tenório"},{"family":"Fernandes","given":"Cintia Estefania"},{"family":"Cesare","given":"Claudia M.","dropping-particle":"de"},{"family":"Erba","given":"Diego Alfonso"},{"family":"Cunha","given":"Eglaísa Micheline Pontes"},{"family":"Oliveira","given":"Francisco Henrique","dropping-particle":"de"},{"family":"Silva","given":"Liane Ramos","dropping-particle":"da"},{"family":"Santos","given":"Samuel Steiner","dropping-particle":"dos"},{"family":"Eising","given":"Eduardo"},{"family":"Silva","given":"Hatan Pinheiro"},{"family":"Araujo","given":"João Francisco Maués"},{"family":"Gomes","given":"Daniel da Costa"},{"family":"Aquino","given":"Carolina de Sousa"},{"family":"Silva","given":"Claudio Oliveira","dropping-particle":"da"},{"family":"Guimaraens","given":"Cristiana Scorza"},{"family":"Rodrigues","given":"Valquíria Duarte Vieira"},{"family":"Silva","given":"Luiz Paulo de Oliveira"},{"family":"Barbosa","given":"Luciana Gill"},{"family":"Amaral","given":"Cesar Augustus de Santis"}],"issued":{"date-parts":[["2023",3,28]]}}}],"schema":"https://github.com/citation-style-language/schema/raw/master/csl-citation.json"} </w:instrText>
-      </w:r>
-      <w:r>
-        <w:fldChar w:fldCharType="separate"/>
-      </w:r>
-      <w:r>
-        <w:t>(Silva, 2023)</w:t>
-      </w:r>
-      <w:r>
-        <w:fldChar w:fldCharType="end"/>
-      </w:r>
-      <w:r>
-        <w:t>.</w:t>
-      </w:r>
-    </w:p>
-    <w:p>
-      <w:pPr>
-        <w:pStyle w:val="Texto"/>
-      </w:pPr>
-      <w:r>
-        <w:t>Apesar de ter como foco principal a melhoria da arrecadação municipal, o CIATA contribuiu para a implementação de cadastros em diversos municípios brasileiros, servindo como base para o desenvolvimento de sistemas de informações territoriais mais abrangentes.</w:t>
-      </w:r>
-    </w:p>
-    <w:p>
-      <w:pPr>
-        <w:pStyle w:val="Texto"/>
-      </w:pPr>
-    </w:p>
-    <w:p>
-      <w:pPr>
         <w:pStyle w:val="Ttulo3"/>
       </w:pPr>
-      <w:bookmarkStart w:id="5" w:name="_Toc31378792"/>
+      <w:bookmarkStart w:id="6" w:name="_Toc31378792"/>
       <w:r>
         <w:t>Modelo conceitual do CIATA</w:t>
       </w:r>
-      <w:bookmarkEnd w:id="5"/>
+      <w:bookmarkEnd w:id="6"/>
     </w:p>
     <w:p>
       <w:pPr>
@@ -2503,7 +2454,7 @@
       <w:pPr>
         <w:pStyle w:val="Ttulo3"/>
       </w:pPr>
-      <w:bookmarkStart w:id="6" w:name="_Ref213940241"/>
+      <w:bookmarkStart w:id="7" w:name="_Ref213940241"/>
       <w:r>
         <w:t xml:space="preserve">A </w:t>
       </w:r>
@@ -2513,7 +2464,7 @@
       <w:r>
         <w:t>parcela no CIATA</w:t>
       </w:r>
-      <w:bookmarkEnd w:id="6"/>
+      <w:bookmarkEnd w:id="7"/>
     </w:p>
     <w:p>
       <w:pPr>
@@ -2709,6 +2660,7 @@
         <w:pStyle w:val="Texto"/>
       </w:pPr>
       <w:r>
+        <w:lastRenderedPageBreak/>
         <w:t xml:space="preserve">Segundo </w:t>
       </w:r>
       <w:r>
@@ -2747,7 +2699,6 @@
         <w:pStyle w:val="Texto"/>
       </w:pPr>
       <w:r>
-        <w:lastRenderedPageBreak/>
         <w:t xml:space="preserve">O CNEFE é administrado pelo IBGE e é atualizado de forma integral nos censos demográficos e pontualmente em outras pesquisas. Os dados são submetidos a um rigoroso processo de validação </w:t>
       </w:r>
       <w:r>
@@ -3384,6 +3335,7 @@
         <w:t xml:space="preserve"> </w:t>
       </w:r>
       <w:r>
+        <w:lastRenderedPageBreak/>
         <w:fldChar w:fldCharType="begin"/>
       </w:r>
       <w:r>
@@ -3462,11 +3414,7 @@
         <w:t>456 logradouros</w:t>
       </w:r>
       <w:r>
-        <w:t xml:space="preserve"> </w:t>
-      </w:r>
-      <w:r>
-        <w:lastRenderedPageBreak/>
-        <w:t>relativos ao município</w:t>
+        <w:t xml:space="preserve"> relativos ao município</w:t>
       </w:r>
       <w:r>
         <w:t>.</w:t>
@@ -3857,7 +3805,7 @@
         <w:pStyle w:val="Legenda"/>
         <w:keepNext/>
       </w:pPr>
-      <w:bookmarkStart w:id="7" w:name="_Ref215301419"/>
+      <w:bookmarkStart w:id="8" w:name="_Ref215301419"/>
       <w:r>
         <w:t xml:space="preserve">Figura </w:t>
       </w:r>
@@ -3879,7 +3827,7 @@
       <w:r>
         <w:fldChar w:fldCharType="end"/>
       </w:r>
-      <w:bookmarkEnd w:id="7"/>
+      <w:bookmarkEnd w:id="8"/>
       <w:r>
         <w:t xml:space="preserve"> -</w:t>
       </w:r>
@@ -3976,6 +3924,7 @@
         <w:pStyle w:val="Ttulo4"/>
       </w:pPr>
       <w:r>
+        <w:lastRenderedPageBreak/>
         <w:t>Criar</w:t>
       </w:r>
       <w:r>
@@ -4013,11 +3962,7 @@
         <w:t>endereços repetidos de parcelas</w:t>
       </w:r>
       <w:r>
-        <w:t xml:space="preserve"> </w:t>
-      </w:r>
-      <w:r>
-        <w:lastRenderedPageBreak/>
-        <w:t>(</w:t>
+        <w:t xml:space="preserve"> (</w:t>
       </w:r>
       <w:r>
         <w:rPr>
@@ -4089,7 +4034,7 @@
         <w:keepNext/>
         <w:widowControl/>
       </w:pPr>
-      <w:bookmarkStart w:id="8" w:name="_Ref210806662"/>
+      <w:bookmarkStart w:id="9" w:name="_Ref210806662"/>
       <w:r>
         <w:t xml:space="preserve">Quadro </w:t>
       </w:r>
@@ -4114,7 +4059,7 @@
         </w:rPr>
         <w:fldChar w:fldCharType="end"/>
       </w:r>
-      <w:bookmarkEnd w:id="8"/>
+      <w:bookmarkEnd w:id="9"/>
       <w:r>
         <w:rPr>
           <w:noProof/>
@@ -4159,7 +4104,7 @@
               <w:pStyle w:val="Codigo"/>
               <w:keepNext/>
             </w:pPr>
-            <w:bookmarkStart w:id="9" w:name="_Hlk215387265"/>
+            <w:bookmarkStart w:id="10" w:name="_Hlk215387265"/>
             <w:r>
               <w:rPr>
                 <w:b/>
@@ -4251,7 +4196,7 @@
         </w:tc>
       </w:tr>
     </w:tbl>
-    <w:bookmarkEnd w:id="9"/>
+    <w:bookmarkEnd w:id="10"/>
     <w:p>
       <w:pPr>
         <w:pStyle w:val="Legenda"/>
@@ -4729,7 +4674,7 @@
         <w:pStyle w:val="Legenda"/>
         <w:keepNext/>
       </w:pPr>
-      <w:bookmarkStart w:id="10" w:name="_Ref215385411"/>
+      <w:bookmarkStart w:id="11" w:name="_Ref215385411"/>
       <w:r>
         <w:t xml:space="preserve">Quadro </w:t>
       </w:r>
@@ -4751,7 +4696,7 @@
       <w:r>
         <w:fldChar w:fldCharType="end"/>
       </w:r>
-      <w:bookmarkEnd w:id="10"/>
+      <w:bookmarkEnd w:id="11"/>
       <w:r>
         <w:t xml:space="preserve"> -</w:t>
       </w:r>
@@ -5143,6 +5088,7 @@
         <w:pStyle w:val="Ttulo4"/>
       </w:pPr>
       <w:r>
+        <w:lastRenderedPageBreak/>
         <w:t>Calcular centroides das faces e criar tabela CN_FACES</w:t>
       </w:r>
     </w:p>
@@ -5156,11 +5102,7 @@
         <w:pStyle w:val="Texto"/>
       </w:pPr>
       <w:r>
-        <w:t xml:space="preserve">A tabela CN_FACES constitui a principal referência para o posicionamento das quadras a serem geradas a partir dos dados do cadastro municipal (CIATA), uma vez que reúne as geometrias das faces e suas </w:t>
-      </w:r>
-      <w:r>
-        <w:lastRenderedPageBreak/>
-        <w:t>correspondências com os logradouros.</w:t>
+        <w:t>A tabela CN_FACES constitui a principal referência para o posicionamento das quadras a serem geradas a partir dos dados do cadastro municipal (CIATA), uma vez que reúne as geometrias das faces e suas correspondências com os logradouros.</w:t>
       </w:r>
     </w:p>
     <w:p>
@@ -5264,8 +5206,8 @@
         <w:pStyle w:val="Legenda"/>
         <w:keepNext/>
       </w:pPr>
-      <w:bookmarkStart w:id="11" w:name="_Ref215390011"/>
-      <w:bookmarkStart w:id="12" w:name="_Ref215387442"/>
+      <w:bookmarkStart w:id="12" w:name="_Ref215390011"/>
+      <w:bookmarkStart w:id="13" w:name="_Ref215387442"/>
       <w:r>
         <w:t xml:space="preserve">Quadro </w:t>
       </w:r>
@@ -5287,14 +5229,14 @@
       <w:r>
         <w:fldChar w:fldCharType="end"/>
       </w:r>
-      <w:bookmarkEnd w:id="11"/>
+      <w:bookmarkEnd w:id="12"/>
       <w:r>
         <w:t xml:space="preserve"> -</w:t>
       </w:r>
       <w:r>
         <w:t xml:space="preserve"> Lista de atributos da tabela CN_FACES</w:t>
       </w:r>
-      <w:bookmarkEnd w:id="12"/>
+      <w:bookmarkEnd w:id="13"/>
       <w:r>
         <w:rPr>
           <w:rStyle w:val="Refdenotaderodap"/>
@@ -5887,11 +5829,11 @@
       <w:pPr>
         <w:pStyle w:val="Ttulo4"/>
       </w:pPr>
-      <w:bookmarkStart w:id="13" w:name="_Ref215810888"/>
+      <w:bookmarkStart w:id="14" w:name="_Ref215810888"/>
       <w:r>
         <w:t>Tabela CN_QUADRAS</w:t>
       </w:r>
-      <w:bookmarkEnd w:id="13"/>
+      <w:bookmarkEnd w:id="14"/>
     </w:p>
     <w:p>
       <w:pPr>
@@ -6128,8 +6070,9 @@
         <w:pStyle w:val="Legenda"/>
         <w:keepNext/>
       </w:pPr>
-      <w:bookmarkStart w:id="14" w:name="_Ref215390749"/>
-      <w:r>
+      <w:bookmarkStart w:id="15" w:name="_Ref215390749"/>
+      <w:r>
+        <w:lastRenderedPageBreak/>
         <w:t xml:space="preserve">Figura </w:t>
       </w:r>
       <w:r>
@@ -6150,7 +6093,7 @@
       <w:r>
         <w:fldChar w:fldCharType="end"/>
       </w:r>
-      <w:bookmarkEnd w:id="14"/>
+      <w:bookmarkEnd w:id="15"/>
       <w:r>
         <w:t xml:space="preserve"> -</w:t>
       </w:r>
@@ -6260,7 +6203,7 @@
         <w:pStyle w:val="Legenda"/>
         <w:keepNext/>
       </w:pPr>
-      <w:bookmarkStart w:id="15" w:name="_Ref215391063"/>
+      <w:bookmarkStart w:id="16" w:name="_Ref215391063"/>
       <w:r>
         <w:t xml:space="preserve">Quadro </w:t>
       </w:r>
@@ -6282,7 +6225,7 @@
       <w:r>
         <w:fldChar w:fldCharType="end"/>
       </w:r>
-      <w:bookmarkEnd w:id="15"/>
+      <w:bookmarkEnd w:id="16"/>
       <w:r>
         <w:t xml:space="preserve"> -</w:t>
       </w:r>
@@ -7009,8 +6952,9 @@
         <w:pStyle w:val="Legenda"/>
         <w:keepNext/>
       </w:pPr>
-      <w:bookmarkStart w:id="16" w:name="_Ref215411382"/>
-      <w:r>
+      <w:bookmarkStart w:id="17" w:name="_Ref215411382"/>
+      <w:r>
+        <w:lastRenderedPageBreak/>
         <w:t xml:space="preserve">Figura </w:t>
       </w:r>
       <w:r>
@@ -7031,7 +6975,7 @@
       <w:r>
         <w:fldChar w:fldCharType="end"/>
       </w:r>
-      <w:bookmarkEnd w:id="16"/>
+      <w:bookmarkEnd w:id="17"/>
       <w:r>
         <w:t xml:space="preserve"> -</w:t>
       </w:r>
@@ -7119,7 +7063,6 @@
         <w:keepLines w:val="0"/>
       </w:pPr>
       <w:r>
-        <w:lastRenderedPageBreak/>
         <w:t>Criar tabela CI_LOTES</w:t>
       </w:r>
     </w:p>
@@ -7219,7 +7162,7 @@
         <w:pStyle w:val="Legenda"/>
         <w:keepNext/>
       </w:pPr>
-      <w:bookmarkStart w:id="17" w:name="_Ref215411671"/>
+      <w:bookmarkStart w:id="18" w:name="_Ref215411671"/>
       <w:r>
         <w:t xml:space="preserve">Quadro </w:t>
       </w:r>
@@ -7241,7 +7184,7 @@
       <w:r>
         <w:fldChar w:fldCharType="end"/>
       </w:r>
-      <w:bookmarkEnd w:id="17"/>
+      <w:bookmarkEnd w:id="18"/>
       <w:r>
         <w:t xml:space="preserve"> -</w:t>
       </w:r>
@@ -8196,7 +8139,7 @@
         <w:pStyle w:val="Legenda"/>
         <w:keepNext/>
       </w:pPr>
-      <w:bookmarkStart w:id="18" w:name="_Ref216596701"/>
+      <w:bookmarkStart w:id="19" w:name="_Ref216596701"/>
       <w:r>
         <w:t xml:space="preserve">Quadro </w:t>
       </w:r>
@@ -8218,7 +8161,7 @@
       <w:r>
         <w:fldChar w:fldCharType="end"/>
       </w:r>
-      <w:bookmarkEnd w:id="18"/>
+      <w:bookmarkEnd w:id="19"/>
       <w:r>
         <w:t xml:space="preserve"> - </w:t>
       </w:r>
@@ -8663,6 +8606,7 @@
         <w:pStyle w:val="Texto"/>
       </w:pPr>
       <w:r>
+        <w:lastRenderedPageBreak/>
         <w:t xml:space="preserve">Considerando que </w:t>
       </w:r>
       <w:r>
@@ -8718,7 +8662,7 @@
         <w:pStyle w:val="Legenda"/>
         <w:keepNext/>
       </w:pPr>
-      <w:bookmarkStart w:id="19" w:name="_Ref215475435"/>
+      <w:bookmarkStart w:id="20" w:name="_Ref215475435"/>
       <w:r>
         <w:t xml:space="preserve">Quadro </w:t>
       </w:r>
@@ -8740,7 +8684,7 @@
       <w:r>
         <w:fldChar w:fldCharType="end"/>
       </w:r>
-      <w:bookmarkEnd w:id="19"/>
+      <w:bookmarkEnd w:id="20"/>
       <w:r>
         <w:t xml:space="preserve"> -</w:t>
       </w:r>
@@ -8873,11 +8817,7 @@
         <w:pStyle w:val="Texto"/>
       </w:pPr>
       <w:r>
-        <w:t xml:space="preserve">Apesar de sua sintaxe inicialmente aparentar complexidade, a linguagem SQL apresenta uma estrutura </w:t>
-      </w:r>
-      <w:r>
-        <w:lastRenderedPageBreak/>
-        <w:t xml:space="preserve">lógica </w:t>
+        <w:t xml:space="preserve">Apesar de sua sintaxe inicialmente aparentar complexidade, a linguagem SQL apresenta uma estrutura lógica </w:t>
       </w:r>
       <w:r>
         <w:t xml:space="preserve">muito simples </w:t>
@@ -9013,7 +8953,7 @@
       <w:pPr>
         <w:pStyle w:val="Ttulo4"/>
       </w:pPr>
-      <w:bookmarkStart w:id="20" w:name="_Ref216596220"/>
+      <w:bookmarkStart w:id="21" w:name="_Ref216596220"/>
       <w:r>
         <w:t>Atualizar</w:t>
       </w:r>
@@ -9026,7 +8966,7 @@
       <w:r>
         <w:t>_LOGRADOUROS</w:t>
       </w:r>
-      <w:bookmarkEnd w:id="20"/>
+      <w:bookmarkEnd w:id="21"/>
     </w:p>
     <w:p>
       <w:pPr>
@@ -9359,6 +9299,7 @@
         <w:pStyle w:val="Texto"/>
       </w:pPr>
       <w:r>
+        <w:lastRenderedPageBreak/>
         <w:t>Estabelecida a equivalência entre os logradouros, a chave SC_ID_LOGRADOURO é atualizada na tabela CI_LOGRADOUROS</w:t>
       </w:r>
       <w:r>
@@ -9488,9 +9429,8 @@
         <w:pStyle w:val="Legenda"/>
         <w:keepNext/>
       </w:pPr>
-      <w:bookmarkStart w:id="21" w:name="_Ref215643198"/>
-      <w:r>
-        <w:lastRenderedPageBreak/>
+      <w:bookmarkStart w:id="22" w:name="_Ref215643198"/>
+      <w:r>
         <w:t xml:space="preserve">Quadro </w:t>
       </w:r>
       <w:r>
@@ -9511,7 +9451,7 @@
       <w:r>
         <w:fldChar w:fldCharType="end"/>
       </w:r>
-      <w:bookmarkEnd w:id="21"/>
+      <w:bookmarkEnd w:id="22"/>
       <w:r>
         <w:t xml:space="preserve"> -</w:t>
       </w:r>
@@ -9845,7 +9785,7 @@
         <w:pStyle w:val="Legenda"/>
         <w:keepNext/>
       </w:pPr>
-      <w:bookmarkStart w:id="22" w:name="_Ref215518926"/>
+      <w:bookmarkStart w:id="23" w:name="_Ref215518926"/>
       <w:r>
         <w:t xml:space="preserve">Quadro </w:t>
       </w:r>
@@ -9867,7 +9807,7 @@
       <w:r>
         <w:fldChar w:fldCharType="end"/>
       </w:r>
-      <w:bookmarkEnd w:id="22"/>
+      <w:bookmarkEnd w:id="23"/>
       <w:r>
         <w:t xml:space="preserve"> -</w:t>
       </w:r>
@@ -10595,8 +10535,9 @@
         <w:pStyle w:val="Legenda"/>
         <w:keepNext/>
       </w:pPr>
-      <w:bookmarkStart w:id="23" w:name="_Ref215590142"/>
-      <w:r>
+      <w:bookmarkStart w:id="24" w:name="_Ref215590142"/>
+      <w:r>
+        <w:lastRenderedPageBreak/>
         <w:t xml:space="preserve">Quadro </w:t>
       </w:r>
       <w:r>
@@ -10617,7 +10558,7 @@
       <w:r>
         <w:fldChar w:fldCharType="end"/>
       </w:r>
-      <w:bookmarkEnd w:id="23"/>
+      <w:bookmarkEnd w:id="24"/>
       <w:r>
         <w:t xml:space="preserve"> -</w:t>
       </w:r>
@@ -11011,7 +10952,6 @@
         <w:pStyle w:val="Texto"/>
       </w:pPr>
       <w:r>
-        <w:lastRenderedPageBreak/>
         <w:t>O atributo SC_ID_QUADRA é a estrela da tabela</w:t>
       </w:r>
       <w:r>
@@ -11284,7 +11224,7 @@
         <w:pStyle w:val="Legenda"/>
         <w:keepNext/>
       </w:pPr>
-      <w:bookmarkStart w:id="24" w:name="_Ref215412730"/>
+      <w:bookmarkStart w:id="25" w:name="_Ref215412730"/>
       <w:r>
         <w:t xml:space="preserve">Quadro </w:t>
       </w:r>
@@ -11306,7 +11246,7 @@
       <w:r>
         <w:fldChar w:fldCharType="end"/>
       </w:r>
-      <w:bookmarkEnd w:id="24"/>
+      <w:bookmarkEnd w:id="25"/>
       <w:r>
         <w:t xml:space="preserve"> -</w:t>
       </w:r>
@@ -11666,10 +11606,7 @@
         <w:t>SuperCIATA</w:t>
       </w:r>
       <w:r>
-        <w:t xml:space="preserve"> (SC_). Este domínio consolida atributos selecionados do CIATA (CI_) e do CNEFE (CN_), estruturando as variáveis essenciais para o georreferenciamento automatizado dos lotes</w:t>
-      </w:r>
-      <w:r>
-        <w:t xml:space="preserve"> </w:t>
+        <w:t xml:space="preserve"> (SC_). Este domínio consolida atributos selecionados do CIATA (CI_) e do CNEFE (CN_), estruturando as variáveis essenciais para o georreferenciamento automatizado dos lotes </w:t>
       </w:r>
       <w:r>
         <w:t>(</w:t>
@@ -11721,8 +11658,9 @@
         <w:pStyle w:val="Legenda"/>
         <w:keepNext/>
       </w:pPr>
-      <w:bookmarkStart w:id="25" w:name="_Ref216618277"/>
-      <w:r>
+      <w:bookmarkStart w:id="26" w:name="_Ref216618277"/>
+      <w:r>
+        <w:lastRenderedPageBreak/>
         <w:t xml:space="preserve">Figura </w:t>
       </w:r>
       <w:r>
@@ -11743,7 +11681,7 @@
       <w:r>
         <w:fldChar w:fldCharType="end"/>
       </w:r>
-      <w:bookmarkEnd w:id="25"/>
+      <w:bookmarkEnd w:id="26"/>
       <w:r>
         <w:t xml:space="preserve"> </w:t>
       </w:r>
@@ -11868,7 +11806,6 @@
         <w:pStyle w:val="PargrafodaLista"/>
       </w:pPr>
       <w:r>
-        <w:lastRenderedPageBreak/>
         <w:t>desenvolver um novo cadastro; ou</w:t>
       </w:r>
     </w:p>
@@ -12124,7 +12061,7 @@
       <w:pPr>
         <w:pStyle w:val="Legenda"/>
       </w:pPr>
-      <w:bookmarkStart w:id="26" w:name="_Ref216032181"/>
+      <w:bookmarkStart w:id="27" w:name="_Ref216032181"/>
       <w:r>
         <w:t xml:space="preserve">Tabela </w:t>
       </w:r>
@@ -12146,7 +12083,7 @@
       <w:r>
         <w:fldChar w:fldCharType="end"/>
       </w:r>
-      <w:bookmarkEnd w:id="26"/>
+      <w:bookmarkEnd w:id="27"/>
       <w:r>
         <w:t xml:space="preserve"> -</w:t>
       </w:r>
@@ -12942,7 +12879,11 @@
         <w:t>em um sistema de cadastro urbano</w:t>
       </w:r>
       <w:r>
-        <w:t xml:space="preserve"> bem estruturado</w:t>
+        <w:t xml:space="preserve"> bem </w:t>
+      </w:r>
+      <w:r>
+        <w:lastRenderedPageBreak/>
+        <w:t>estruturado</w:t>
       </w:r>
       <w:r>
         <w:t>.</w:t>
@@ -13161,7 +13102,7 @@
         <w:pStyle w:val="Legenda"/>
         <w:keepNext/>
       </w:pPr>
-      <w:bookmarkStart w:id="27" w:name="_Ref216934302"/>
+      <w:bookmarkStart w:id="28" w:name="_Ref216934302"/>
       <w:r>
         <w:t xml:space="preserve">Quadro </w:t>
       </w:r>
@@ -13183,7 +13124,7 @@
       <w:r>
         <w:fldChar w:fldCharType="end"/>
       </w:r>
-      <w:bookmarkEnd w:id="27"/>
+      <w:bookmarkEnd w:id="28"/>
       <w:r>
         <w:t xml:space="preserve"> - Exemplos de registros recuper</w:t>
       </w:r>
@@ -13485,7 +13426,6 @@
         <w:t xml:space="preserve">As falhas </w:t>
       </w:r>
       <w:r>
-        <w:lastRenderedPageBreak/>
         <w:t>geralmente ocorrem em nomes provisórios de logradouros</w:t>
       </w:r>
       <w:r>
@@ -13506,7 +13446,7 @@
         <w:pStyle w:val="Legenda"/>
         <w:keepNext/>
       </w:pPr>
-      <w:bookmarkStart w:id="28" w:name="_Ref216934881"/>
+      <w:bookmarkStart w:id="29" w:name="_Ref216934881"/>
       <w:r>
         <w:t xml:space="preserve">Quadro </w:t>
       </w:r>
@@ -13528,7 +13468,7 @@
       <w:r>
         <w:fldChar w:fldCharType="end"/>
       </w:r>
-      <w:bookmarkEnd w:id="28"/>
+      <w:bookmarkEnd w:id="29"/>
       <w:r>
         <w:t xml:space="preserve"> - Exemplos de falsos positivos com </w:t>
       </w:r>
@@ -14118,7 +14058,7 @@
         <w:pStyle w:val="Legenda"/>
         <w:keepNext/>
       </w:pPr>
-      <w:bookmarkStart w:id="29" w:name="_Ref216727953"/>
+      <w:bookmarkStart w:id="30" w:name="_Ref216727953"/>
       <w:r>
         <w:t xml:space="preserve">Quadro </w:t>
       </w:r>
@@ -14140,7 +14080,7 @@
       <w:r>
         <w:fldChar w:fldCharType="end"/>
       </w:r>
-      <w:bookmarkEnd w:id="29"/>
+      <w:bookmarkEnd w:id="30"/>
       <w:r>
         <w:rPr>
           <w:noProof/>
@@ -14490,6 +14430,7 @@
                 <w:sz w:val="18"/>
                 <w:szCs w:val="18"/>
               </w:rPr>
+              <w:lastRenderedPageBreak/>
               <w:t>RUA MARTIN NOTTAR</w:t>
             </w:r>
           </w:p>
@@ -15025,11 +14966,7 @@
         <w:pStyle w:val="Texto"/>
       </w:pPr>
       <w:r>
-        <w:t xml:space="preserve">Eventualmente, logradouros registrados no Cadastro Territorial Urbano (CTU) podem não possuir correspondentes no CNEFE, geralmente devido à expansão urbana posterior ao levantamento censitário de 2022. Para suprir essas lacunas de cobertura, a municipalidade pode realizar o georreferenciamento direto em </w:t>
-      </w:r>
-      <w:r>
-        <w:lastRenderedPageBreak/>
-        <w:t>seu sistema nativo.</w:t>
+        <w:t>Eventualmente, logradouros registrados no Cadastro Territorial Urbano (CTU) podem não possuir correspondentes no CNEFE, geralmente devido à expansão urbana posterior ao levantamento censitário de 2022. Para suprir essas lacunas de cobertura, a municipalidade pode realizar o georreferenciamento direto em seu sistema nativo.</w:t>
       </w:r>
     </w:p>
     <w:p>
@@ -15138,7 +15075,7 @@
         <w:pStyle w:val="Legenda"/>
         <w:keepNext/>
       </w:pPr>
-      <w:bookmarkStart w:id="30" w:name="_Ref216948685"/>
+      <w:bookmarkStart w:id="31" w:name="_Ref216948685"/>
       <w:r>
         <w:t xml:space="preserve">Quadro </w:t>
       </w:r>
@@ -15160,7 +15097,7 @@
       <w:r>
         <w:fldChar w:fldCharType="end"/>
       </w:r>
-      <w:bookmarkEnd w:id="30"/>
+      <w:bookmarkEnd w:id="31"/>
       <w:r>
         <w:t xml:space="preserve"> - Chaves primárias de quadras por domínio</w:t>
       </w:r>
@@ -15676,7 +15613,11 @@
         <w:pStyle w:val="Texto"/>
       </w:pPr>
       <w:r>
-        <w:t>O processo de junção das bases de dados, utilizando os nomes de logradouros normalizados e uma chave de identidade territorial (SC_ID_LOGRADOURO), mostrou-se altamente eficaz, permitindo a conexão das quadras dos domínios CNEFE e CIATA com mínima intervenção manual</w:t>
+        <w:t xml:space="preserve">O processo de junção das bases de dados, utilizando os nomes de logradouros normalizados e uma </w:t>
+      </w:r>
+      <w:r>
+        <w:lastRenderedPageBreak/>
+        <w:t>chave de identidade territorial (SC_ID_LOGRADOURO), mostrou-se altamente eficaz, permitindo a conexão das quadras dos domínios CNEFE e CIATA com mínima intervenção manual</w:t>
       </w:r>
       <w:r>
         <w:t>.</w:t>
@@ -16020,7 +15961,6 @@
         <w:pStyle w:val="Referncias"/>
       </w:pPr>
       <w:r>
-        <w:lastRenderedPageBreak/>
         <w:t xml:space="preserve">Arruda, A. K. T. de, &amp; Sá, L. A. C. M. de. (2006). A estrutura de dados para o cadastro territorial multifinalitário. Em D. A. Erba (Org.), </w:t>
       </w:r>
       <w:r>
@@ -16064,15 +16004,7 @@
         <w:t>Cadastro imobiliário e registro de imóveis: A Lei n. 10,267/2001, Decreto n. 4,449/2002 e atos normativos do INCRA</w:t>
       </w:r>
       <w:r>
-        <w:t xml:space="preserve">. Instituto de Registro Imobiliário do </w:t>
-      </w:r>
-      <w:proofErr w:type="gramStart"/>
-      <w:r>
-        <w:t>Brasil ;</w:t>
-      </w:r>
-      <w:proofErr w:type="gramEnd"/>
-      <w:r>
-        <w:t xml:space="preserve"> S.A. Fabris Editor.</w:t>
+        <w:t>. Instituto de Registro Imobiliário do Brasil ; S.A. Fabris Editor.</w:t>
       </w:r>
     </w:p>
     <w:p>
@@ -16115,17 +16047,8 @@
           <w:i/>
           <w:iCs/>
         </w:rPr>
-        <w:t xml:space="preserve">Introdução a Sistemas De Banco De Dados-Tra.8 </w:t>
-      </w:r>
-      <w:proofErr w:type="gramStart"/>
-      <w:r>
-        <w:rPr>
-          <w:i/>
-          <w:iCs/>
-        </w:rPr>
-        <w:t>Ed..</w:t>
-      </w:r>
-      <w:proofErr w:type="gramEnd"/>
+        <w:t>Introdução a Sistemas De Banco De Dados-Tra.8 Ed..</w:t>
+      </w:r>
       <w:r>
         <w:t xml:space="preserve"> Elsevier.</w:t>
       </w:r>
@@ -16249,23 +16172,8 @@
         <w:rPr>
           <w:lang w:val="en-US"/>
         </w:rPr>
-        <w:t xml:space="preserve">Goodchild, M. F. (2007). Citizens as sensors: The world of </w:t>
-      </w:r>
-      <w:proofErr w:type="gramStart"/>
-      <w:r>
-        <w:rPr>
-          <w:lang w:val="en-US"/>
-        </w:rPr>
-        <w:t>volunteered</w:t>
-      </w:r>
-      <w:proofErr w:type="gramEnd"/>
-      <w:r>
-        <w:rPr>
-          <w:lang w:val="en-US"/>
-        </w:rPr>
-        <w:t xml:space="preserve"> geography. </w:t>
-      </w:r>
-      <w:proofErr w:type="spellStart"/>
+        <w:t xml:space="preserve">Goodchild, M. F. (2007). Citizens as sensors: The world of volunteered geography. </w:t>
+      </w:r>
       <w:r>
         <w:rPr>
           <w:i/>
@@ -16274,7 +16182,6 @@
         </w:rPr>
         <w:t>GeoJournal</w:t>
       </w:r>
-      <w:proofErr w:type="spellEnd"/>
       <w:r>
         <w:rPr>
           <w:lang w:val="en-US"/>
@@ -16345,19 +16252,11 @@
           <w:lang w:val="en-US"/>
         </w:rPr>
       </w:pPr>
-      <w:proofErr w:type="spellStart"/>
       <w:r>
         <w:rPr>
           <w:lang w:val="en-US"/>
         </w:rPr>
-        <w:t>Haklay</w:t>
-      </w:r>
-      <w:proofErr w:type="spellEnd"/>
-      <w:r>
-        <w:rPr>
-          <w:lang w:val="en-US"/>
-        </w:rPr>
-        <w:t xml:space="preserve">, M. (2010). How Good is Volunteered Geographical Information? A Comparative Study of OpenStreetMap and Ordnance Survey Datasets. </w:t>
+        <w:t xml:space="preserve">Haklay, M. (2010). How Good is Volunteered Geographical Information? A Comparative Study of OpenStreetMap and Ordnance Survey Datasets. </w:t>
       </w:r>
       <w:r>
         <w:rPr>
@@ -16395,19 +16294,11 @@
           <w:lang w:val="en-US"/>
         </w:rPr>
       </w:pPr>
-      <w:proofErr w:type="spellStart"/>
       <w:r>
         <w:rPr>
           <w:lang w:val="en-US"/>
         </w:rPr>
-        <w:t>Haklay</w:t>
-      </w:r>
-      <w:proofErr w:type="spellEnd"/>
-      <w:r>
-        <w:rPr>
-          <w:lang w:val="en-US"/>
-        </w:rPr>
-        <w:t xml:space="preserve">, M., &amp; Weber, P. (2008). OpenStreetMap: User-Generated Street Maps. </w:t>
+        <w:t xml:space="preserve">Haklay, M., &amp; Weber, P. (2008). OpenStreetMap: User-Generated Street Maps. </w:t>
       </w:r>
       <w:r>
         <w:rPr>
@@ -16471,6 +16362,7 @@
         <w:pStyle w:val="Referncias"/>
       </w:pPr>
       <w:r>
+        <w:lastRenderedPageBreak/>
         <w:t xml:space="preserve">IBGE. (2019b). </w:t>
       </w:r>
       <w:r>
@@ -16685,183 +16577,129 @@
         <w:pStyle w:val="Referncias"/>
       </w:pPr>
       <w:r>
-        <w:lastRenderedPageBreak/>
-        <w:t xml:space="preserve">Nunes, M. das G. V. (com </w:t>
-      </w:r>
-      <w:proofErr w:type="spellStart"/>
-      <w:r>
-        <w:t>Caseli</w:t>
-      </w:r>
-      <w:proofErr w:type="spellEnd"/>
-      <w:r>
-        <w:t xml:space="preserve">, H. de M.). (2024). </w:t>
+        <w:t xml:space="preserve">Nunes, M. das G. V. (com Caseli, H. de M.). (2024). </w:t>
       </w:r>
       <w:r>
         <w:rPr>
           <w:i/>
           <w:iCs/>
         </w:rPr>
-        <w:t xml:space="preserve">Processamento de Linguagem Natural: Conceitos, Técnicas e Aplicações em </w:t>
-      </w:r>
-      <w:proofErr w:type="gramStart"/>
+        <w:t>Processamento de Linguagem Natural: Conceitos, Técnicas e Aplicações em Português</w:t>
+      </w:r>
+      <w:r>
+        <w:t xml:space="preserve"> (2</w:t>
+      </w:r>
+      <w:r>
+        <w:rPr>
+          <w:vertAlign w:val="superscript"/>
+        </w:rPr>
+        <w:t>o</w:t>
+      </w:r>
+      <w:r>
+        <w:t xml:space="preserve"> ed.). Graça Nunes.</w:t>
+      </w:r>
+    </w:p>
+    <w:p>
+      <w:pPr>
+        <w:pStyle w:val="Referncias"/>
+      </w:pPr>
+      <w:r>
+        <w:t xml:space="preserve">Olbricht, R., &amp; Paulmann, M. (2015). </w:t>
+      </w:r>
       <w:r>
         <w:rPr>
           <w:i/>
           <w:iCs/>
         </w:rPr>
-        <w:t>Português</w:t>
-      </w:r>
-      <w:proofErr w:type="gramEnd"/>
-      <w:r>
-        <w:t xml:space="preserve"> (2</w:t>
-      </w:r>
-      <w:r>
-        <w:rPr>
-          <w:vertAlign w:val="superscript"/>
-        </w:rPr>
-        <w:t>o</w:t>
-      </w:r>
-      <w:r>
-        <w:t xml:space="preserve"> ed.). Graça Nunes.</w:t>
+        <w:t>Overpass API</w:t>
+      </w:r>
+      <w:r>
+        <w:t>. FOSS@HFT. https://doi.org/10.5446/17720</w:t>
       </w:r>
     </w:p>
     <w:p>
       <w:pPr>
         <w:pStyle w:val="Referncias"/>
       </w:pPr>
-      <w:proofErr w:type="spellStart"/>
-      <w:r>
-        <w:t>Olbricht</w:t>
-      </w:r>
-      <w:proofErr w:type="spellEnd"/>
-      <w:r>
-        <w:t xml:space="preserve">, R., &amp; </w:t>
-      </w:r>
-      <w:proofErr w:type="spellStart"/>
-      <w:r>
-        <w:t>Paulmann</w:t>
-      </w:r>
-      <w:proofErr w:type="spellEnd"/>
-      <w:r>
-        <w:t xml:space="preserve">, M. (2015). </w:t>
+      <w:r>
+        <w:t xml:space="preserve">SERPRO. (2025). </w:t>
       </w:r>
       <w:r>
         <w:rPr>
           <w:i/>
           <w:iCs/>
         </w:rPr>
-        <w:t>Overpass API</w:t>
-      </w:r>
-      <w:r>
-        <w:t>. FOSS@HFT. https://doi.org/10.5446/17720</w:t>
+        <w:t>Superciata/PROJETO CIATA - MANUAL DO CADASTRO IMOBILIÁRIO.pdf</w:t>
+      </w:r>
+      <w:r>
+        <w:t>. GitHub. https://superciata.smuu.com.br/docs/ProjetoCiata_ManualCadastroImobiliario_OCR.pdf</w:t>
       </w:r>
     </w:p>
     <w:p>
       <w:pPr>
         <w:pStyle w:val="Referncias"/>
       </w:pPr>
-      <w:r>
-        <w:t xml:space="preserve">SERPRO. (2025). </w:t>
-      </w:r>
-      <w:proofErr w:type="spellStart"/>
       <w:r>
         <w:rPr>
           <w:i/>
           <w:iCs/>
         </w:rPr>
-        <w:t>Superciata</w:t>
-      </w:r>
-      <w:proofErr w:type="spellEnd"/>
+        <w:t>SIGWEB-Capanema</w:t>
+      </w:r>
+      <w:r>
+        <w:t>. (2025). https://capanema.ctmgeo.com.br/geo-view/index.ctm</w:t>
+      </w:r>
+    </w:p>
+    <w:p>
+      <w:pPr>
+        <w:pStyle w:val="Referncias"/>
+      </w:pPr>
+      <w:r>
+        <w:t xml:space="preserve">Silva, E. da (Org.) (com Carneiro, A. F. T., Fernandes, C. E., Cesare, C. M. de, Erba, D. A., Cunha, E. M. P., Oliveira, F. H. de, Silva, L. R. da, Santos, S. S. dos, Eising, E., Silva, H. P., Araujo, J. F. M., Gomes, D. da C., Aquino, C. de S., Silva, C. O. da, Guimaraens, C. S., Rodrigues, V. D. V., Silva, L. P. de O., Barbosa, L. G., &amp; Amaral, C. A. de S.). (2023). </w:t>
+      </w:r>
       <w:r>
         <w:rPr>
           <w:i/>
           <w:iCs/>
         </w:rPr>
-        <w:t>/PROJETO CIATA - MANUAL DO CADASTRO IMOBILIÁRIO.pdf</w:t>
-      </w:r>
-      <w:r>
-        <w:t>. GitHub. https://superciata.smuu.com.br/docs/ProjetoCiata_ManualCadastroImobiliario_OCR.pdf</w:t>
+        <w:t>Cadastro Territorial Multifinalitário aplicado à gestão municipal</w:t>
+      </w:r>
+      <w:r>
+        <w:t>. Ufsc.</w:t>
       </w:r>
     </w:p>
     <w:p>
       <w:pPr>
         <w:pStyle w:val="Referncias"/>
       </w:pPr>
+      <w:r>
+        <w:t xml:space="preserve">Silva, E., &amp; Philips, J. (2009). </w:t>
+      </w:r>
+      <w:r>
+        <w:rPr>
+          <w:lang w:val="es-ES"/>
+        </w:rPr>
+        <w:t xml:space="preserve">MÉTODO HÍBRIDO PARA LA ELABORACIÓN DE LA BASE GEOMÉTRICA DE UN SISTEMA DE INFORMACIÓN TERRITORIAL. </w:t>
+      </w:r>
       <w:r>
         <w:rPr>
           <w:i/>
           <w:iCs/>
         </w:rPr>
-        <w:t>SIGWEB-Capanema</w:t>
-      </w:r>
-      <w:r>
-        <w:t>. (2025). https://capanema.ctmgeo.com.br/geo-view/index.ctm</w:t>
-      </w:r>
-    </w:p>
-    <w:p>
-      <w:pPr>
-        <w:pStyle w:val="Referncias"/>
-      </w:pPr>
-      <w:r>
-        <w:t xml:space="preserve">Silva, E. </w:t>
-      </w:r>
-      <w:proofErr w:type="spellStart"/>
-      <w:r>
-        <w:t>da</w:t>
-      </w:r>
-      <w:proofErr w:type="spellEnd"/>
-      <w:r>
-        <w:t xml:space="preserve"> (Org.) (com Carneiro, A. F. T., Fernandes, C. E., Cesare, C. M. de, Erba, D. A., Cunha, E. M. P., Oliveira, F. H. de, Silva, L. R. </w:t>
-      </w:r>
-      <w:proofErr w:type="spellStart"/>
-      <w:r>
-        <w:t>da</w:t>
-      </w:r>
-      <w:proofErr w:type="spellEnd"/>
-      <w:r>
-        <w:t xml:space="preserve">, Santos, S. S. dos, </w:t>
-      </w:r>
-      <w:proofErr w:type="spellStart"/>
-      <w:r>
-        <w:t>Eising</w:t>
-      </w:r>
-      <w:proofErr w:type="spellEnd"/>
-      <w:r>
-        <w:t xml:space="preserve">, E., Silva, H. P., Araujo, J. F. M., Gomes, D. </w:t>
-      </w:r>
-      <w:proofErr w:type="spellStart"/>
-      <w:r>
-        <w:t>da</w:t>
-      </w:r>
-      <w:proofErr w:type="spellEnd"/>
-      <w:r>
-        <w:t xml:space="preserve"> C., Aquino, C. de S., Silva, C. O. </w:t>
-      </w:r>
-      <w:proofErr w:type="spellStart"/>
-      <w:r>
-        <w:t>da</w:t>
-      </w:r>
-      <w:proofErr w:type="spellEnd"/>
-      <w:r>
-        <w:t xml:space="preserve">, Guimaraens, C. S., Rodrigues, V. D. V., Silva, L. P. de O., Barbosa, L. G., &amp; Amaral, C. A. de S.). (2023). </w:t>
+        <w:t>Revista Brasileira de Cartografia</w:t>
+      </w:r>
+      <w:r>
+        <w:t xml:space="preserve">, </w:t>
       </w:r>
       <w:r>
         <w:rPr>
           <w:i/>
           <w:iCs/>
         </w:rPr>
-        <w:t>Cadastro Territorial Multifinalitário aplicado à gestão municipal</w:t>
-      </w:r>
-      <w:r>
-        <w:t xml:space="preserve">. </w:t>
-      </w:r>
-      <w:proofErr w:type="spellStart"/>
-      <w:r>
-        <w:t>Ufsc</w:t>
-      </w:r>
-      <w:proofErr w:type="spellEnd"/>
-      <w:r>
-        <w:t>.</w:t>
+        <w:t>61</w:t>
+      </w:r>
+      <w:r>
+        <w:t>. https://doi.org/10.14393/rbcv61n1-44856</w:t>
       </w:r>
     </w:p>
     <w:p>
@@ -16869,33 +16707,17 @@
         <w:pStyle w:val="Referncias"/>
       </w:pPr>
       <w:r>
-        <w:t xml:space="preserve">Silva, E., &amp; Philips, J. (2009). </w:t>
-      </w:r>
-      <w:r>
-        <w:rPr>
-          <w:lang w:val="es-ES"/>
-        </w:rPr>
-        <w:t xml:space="preserve">MÉTODO HÍBRIDO PARA LA ELABORACIÓN DE LA BASE GEOMÉTRICA DE UN SISTEMA DE INFORMACIÓN TERRITORIAL. </w:t>
+        <w:t xml:space="preserve">SuperCIATA. (2025). </w:t>
       </w:r>
       <w:r>
         <w:rPr>
           <w:i/>
           <w:iCs/>
         </w:rPr>
-        <w:t>Revista Brasileira de Cartografia</w:t>
-      </w:r>
-      <w:r>
-        <w:t xml:space="preserve">, </w:t>
-      </w:r>
-      <w:r>
-        <w:rPr>
-          <w:i/>
-          <w:iCs/>
-        </w:rPr>
-        <w:t>61</w:t>
-      </w:r>
-      <w:r>
-        <w:t>. https://doi.org/10.14393/rbcv61n1-44856</w:t>
+        <w:t>SUPERCIATA—Georreferenciamento Municipal</w:t>
+      </w:r>
+      <w:r>
+        <w:t xml:space="preserve"> [Aplicação]. http://superciata.smuu.com.br/</w:t>
       </w:r>
     </w:p>
     <w:p>
@@ -16903,38 +16725,7 @@
         <w:pStyle w:val="Referncias"/>
       </w:pPr>
       <w:r>
-        <w:t xml:space="preserve">SuperCIATA. (2025). </w:t>
-      </w:r>
-      <w:r>
-        <w:rPr>
-          <w:i/>
-          <w:iCs/>
-        </w:rPr>
-        <w:t>SUPERCIATA—Georreferenciamento Municipal</w:t>
-      </w:r>
-      <w:r>
-        <w:t xml:space="preserve"> [Aplicação]. http://superciata.smuu.com.br/</w:t>
-      </w:r>
-    </w:p>
-    <w:p>
-      <w:pPr>
-        <w:pStyle w:val="Referncias"/>
-      </w:pPr>
-      <w:r>
-        <w:t xml:space="preserve">Vieira, C. A. O., Silva, E. </w:t>
-      </w:r>
-      <w:proofErr w:type="spellStart"/>
-      <w:proofErr w:type="gramStart"/>
-      <w:r>
-        <w:t>da</w:t>
-      </w:r>
-      <w:proofErr w:type="spellEnd"/>
-      <w:r>
-        <w:t>, Erba</w:t>
-      </w:r>
-      <w:proofErr w:type="gramEnd"/>
-      <w:r>
-        <w:t xml:space="preserve">, D. A., Oliveira, F. H., &amp; Silva, L. R. da. (2024). Proposição de Modelos de Governança e Utilização de Instrumentos de Relações Intergovernamentais para Implementação do Cadastro Territorial Multifinalitário. </w:t>
+        <w:t xml:space="preserve">Vieira, C. A. O., Silva, E. da, Erba, D. A., Oliveira, F. H., &amp; Silva, L. R. da. (2024). Proposição de Modelos de Governança e Utilização de Instrumentos de Relações Intergovernamentais para Implementação do Cadastro Territorial Multifinalitário. </w:t>
       </w:r>
       <w:r>
         <w:rPr>
@@ -20830,6 +20621,7 @@
   <w:style w:type="character" w:default="1" w:styleId="Fontepargpadro">
     <w:name w:val="Default Paragraph Font"/>
     <w:uiPriority w:val="1"/>
+    <w:semiHidden/>
     <w:unhideWhenUsed/>
   </w:style>
   <w:style w:type="table" w:default="1" w:styleId="Tabelanormal">
@@ -22233,19 +22025,6 @@
 </file>
 
 <file path=customXml/item1.xml><?xml version="1.0" encoding="utf-8"?>
-<b:Sources xmlns:b="http://schemas.openxmlformats.org/officeDocument/2006/bibliography" xmlns="http://schemas.openxmlformats.org/officeDocument/2006/bibliography" SelectedStyle="\APASixthEditionOfficeOnline.xsl" StyleName="APA" Version="6"/>
-</file>
-
-<file path=customXml/item2.xml><?xml version="1.0" encoding="utf-8"?>
-<?mso-contentType ?>
-<FormTemplates xmlns="http://schemas.microsoft.com/sharepoint/v3/contenttype/forms">
-  <Display>DocumentLibraryForm</Display>
-  <Edit>DocumentLibraryForm</Edit>
-  <New>DocumentLibraryForm</New>
-</FormTemplates>
-</file>
-
-<file path=customXml/item3.xml><?xml version="1.0" encoding="utf-8"?>
 <ct:contentTypeSchema xmlns:ct="http://schemas.microsoft.com/office/2006/metadata/contentType" xmlns:ma="http://schemas.microsoft.com/office/2006/metadata/properties/metaAttributes" ct:_="" ma:_="" ma:contentTypeName="Documento" ma:contentTypeID="0x01010015C3CB57ECFF704681DE6D0225573661" ma:contentTypeVersion="11" ma:contentTypeDescription="Crie um novo documento." ma:contentTypeScope="" ma:versionID="a25cbccc9e575d163515f641649bc18e">
   <xsd:schema xmlns:xsd="http://www.w3.org/2001/XMLSchema" xmlns:xs="http://www.w3.org/2001/XMLSchema" xmlns:p="http://schemas.microsoft.com/office/2006/metadata/properties" xmlns:ns3="7729959a-6c19-4435-b273-3b9c13b42d83" xmlns:ns4="35dca802-2542-4568-9350-26ac01424ce4" targetNamespace="http://schemas.microsoft.com/office/2006/metadata/properties" ma:root="true" ma:fieldsID="273de6b95b342e101980e35e771ace44" ns3:_="" ns4:_="">
     <xsd:import namespace="7729959a-6c19-4435-b273-3b9c13b42d83"/>
@@ -22454,6 +22233,19 @@
 </ct:contentTypeSchema>
 </file>
 
+<file path=customXml/item2.xml><?xml version="1.0" encoding="utf-8"?>
+<?mso-contentType ?>
+<FormTemplates xmlns="http://schemas.microsoft.com/sharepoint/v3/contenttype/forms">
+  <Display>DocumentLibraryForm</Display>
+  <Edit>DocumentLibraryForm</Edit>
+  <New>DocumentLibraryForm</New>
+</FormTemplates>
+</file>
+
+<file path=customXml/item3.xml><?xml version="1.0" encoding="utf-8"?>
+<b:Sources xmlns:b="http://schemas.openxmlformats.org/officeDocument/2006/bibliography" xmlns="http://schemas.openxmlformats.org/officeDocument/2006/bibliography" SelectedStyle="\APASixthEditionOfficeOnline.xsl" StyleName="APA" Version="6"/>
+</file>
+
 <file path=customXml/item4.xml><?xml version="1.0" encoding="utf-8"?>
 <p:properties xmlns:p="http://schemas.microsoft.com/office/2006/metadata/properties" xmlns:xsi="http://www.w3.org/2001/XMLSchema-instance" xmlns:pc="http://schemas.microsoft.com/office/infopath/2007/PartnerControls">
   <documentManagement/>
@@ -22461,22 +22253,6 @@
 </file>
 
 <file path=customXml/itemProps1.xml><?xml version="1.0" encoding="utf-8"?>
-<ds:datastoreItem xmlns:ds="http://schemas.openxmlformats.org/officeDocument/2006/customXml" ds:itemID="{D9924D24-F831-4AC4-BA88-0B975DFC2593}">
-  <ds:schemaRefs>
-    <ds:schemaRef ds:uri="http://schemas.openxmlformats.org/officeDocument/2006/bibliography"/>
-  </ds:schemaRefs>
-</ds:datastoreItem>
-</file>
-
-<file path=customXml/itemProps2.xml><?xml version="1.0" encoding="utf-8"?>
-<ds:datastoreItem xmlns:ds="http://schemas.openxmlformats.org/officeDocument/2006/customXml" ds:itemID="{06F7D5D4-DE25-49C4-9D01-AF5F24ECC6DB}">
-  <ds:schemaRefs>
-    <ds:schemaRef ds:uri="http://schemas.microsoft.com/sharepoint/v3/contenttype/forms"/>
-  </ds:schemaRefs>
-</ds:datastoreItem>
-</file>
-
-<file path=customXml/itemProps3.xml><?xml version="1.0" encoding="utf-8"?>
 <ds:datastoreItem xmlns:ds="http://schemas.openxmlformats.org/officeDocument/2006/customXml" ds:itemID="{9A09A772-A7D1-4CF1-9A7F-C6D101051285}">
   <ds:schemaRefs>
     <ds:schemaRef ds:uri="http://schemas.microsoft.com/office/2006/metadata/contentType"/>
@@ -22495,6 +22271,22 @@
 </ds:datastoreItem>
 </file>
 
+<file path=customXml/itemProps2.xml><?xml version="1.0" encoding="utf-8"?>
+<ds:datastoreItem xmlns:ds="http://schemas.openxmlformats.org/officeDocument/2006/customXml" ds:itemID="{06F7D5D4-DE25-49C4-9D01-AF5F24ECC6DB}">
+  <ds:schemaRefs>
+    <ds:schemaRef ds:uri="http://schemas.microsoft.com/sharepoint/v3/contenttype/forms"/>
+  </ds:schemaRefs>
+</ds:datastoreItem>
+</file>
+
+<file path=customXml/itemProps3.xml><?xml version="1.0" encoding="utf-8"?>
+<ds:datastoreItem xmlns:ds="http://schemas.openxmlformats.org/officeDocument/2006/customXml" ds:itemID="{D9924D24-F831-4AC4-BA88-0B975DFC2593}">
+  <ds:schemaRefs>
+    <ds:schemaRef ds:uri="http://schemas.openxmlformats.org/officeDocument/2006/bibliography"/>
+  </ds:schemaRefs>
+</ds:datastoreItem>
+</file>
+
 <file path=customXml/itemProps4.xml><?xml version="1.0" encoding="utf-8"?>
 <ds:datastoreItem xmlns:ds="http://schemas.openxmlformats.org/officeDocument/2006/customXml" ds:itemID="{61A674F5-A967-45D3-A60C-A337D32F4158}">
   <ds:schemaRefs>

</xml_diff>

<commit_message>
TCC - fase 2
</commit_message>
<xml_diff>
--- a/Artigo RBC/Artigo_RBC_MB_22-12-2025.docx
+++ b/Artigo RBC/Artigo_RBC_MB_22-12-2025.docx
@@ -6760,7 +6760,13 @@
         <w:pStyle w:val="Texto"/>
       </w:pPr>
       <w:r>
-        <w:t xml:space="preserve">Obter os dados do cadastro municipal no formato correto pode ser bastante desafiador porque, embora a maioria das prefeituras usem um modelo de dados semelhante ao </w:t>
+        <w:t xml:space="preserve">Obter os dados do cadastro municipal no formato correto pode ser bastante desafiador porque, embora a maioria das prefeituras </w:t>
+      </w:r>
+      <w:r>
+        <w:t>utilize</w:t>
+      </w:r>
+      <w:r>
+        <w:t xml:space="preserve"> um modelo de dados semelhante ao </w:t>
       </w:r>
       <w:r>
         <w:t>CIATA</w:t>
@@ -6784,13 +6790,25 @@
         <w:t>software</w:t>
       </w:r>
       <w:r>
-        <w:t xml:space="preserve"> uma extração dos registros </w:t>
+        <w:t xml:space="preserve"> </w:t>
+      </w:r>
+      <w:r>
+        <w:t>a</w:t>
+      </w:r>
+      <w:r>
+        <w:t xml:space="preserve"> extração dos registros </w:t>
       </w:r>
       <w:r>
         <w:t xml:space="preserve">para um arquivo </w:t>
       </w:r>
       <w:r>
-        <w:t>no formato CSV</w:t>
+        <w:t>no formato</w:t>
+      </w:r>
+      <w:r>
+        <w:t xml:space="preserve"> aberto</w:t>
+      </w:r>
+      <w:r>
+        <w:t xml:space="preserve"> CSV</w:t>
       </w:r>
       <w:r>
         <w:rPr>
@@ -6799,7 +6817,10 @@
         <w:footnoteReference w:id="5"/>
       </w:r>
       <w:r>
-        <w:t xml:space="preserve"> e, posteriormente, fazer as alterações necessárias no SGBD.</w:t>
+        <w:t xml:space="preserve"> </w:t>
+      </w:r>
+      <w:r>
+        <w:t>para posterior tratamento e normalização no SGBD.</w:t>
       </w:r>
     </w:p>
     <w:p>
@@ -11639,6 +11660,16 @@
         <w:instrText xml:space="preserve"> REF _Ref215819333 \h </w:instrText>
       </w:r>
       <w:r>
+        <w:fldChar w:fldCharType="separate"/>
+      </w:r>
+      <w:r>
+        <w:rPr>
+          <w:b/>
+          <w:bCs/>
+        </w:rPr>
+        <w:t>Erro! Fonte de referência não encontrada.</w:t>
+      </w:r>
+      <w:r>
         <w:fldChar w:fldCharType="end"/>
       </w:r>
       <w:r>
@@ -20621,7 +20652,6 @@
   <w:style w:type="character" w:default="1" w:styleId="Fontepargpadro">
     <w:name w:val="Default Paragraph Font"/>
     <w:uiPriority w:val="1"/>
-    <w:semiHidden/>
     <w:unhideWhenUsed/>
   </w:style>
   <w:style w:type="table" w:default="1" w:styleId="Tabelanormal">
@@ -22025,6 +22055,15 @@
 </file>
 
 <file path=customXml/item1.xml><?xml version="1.0" encoding="utf-8"?>
+<?mso-contentType ?>
+<FormTemplates xmlns="http://schemas.microsoft.com/sharepoint/v3/contenttype/forms">
+  <Display>DocumentLibraryForm</Display>
+  <Edit>DocumentLibraryForm</Edit>
+  <New>DocumentLibraryForm</New>
+</FormTemplates>
+</file>
+
+<file path=customXml/item2.xml><?xml version="1.0" encoding="utf-8"?>
 <ct:contentTypeSchema xmlns:ct="http://schemas.microsoft.com/office/2006/metadata/contentType" xmlns:ma="http://schemas.microsoft.com/office/2006/metadata/properties/metaAttributes" ct:_="" ma:_="" ma:contentTypeName="Documento" ma:contentTypeID="0x01010015C3CB57ECFF704681DE6D0225573661" ma:contentTypeVersion="11" ma:contentTypeDescription="Crie um novo documento." ma:contentTypeScope="" ma:versionID="a25cbccc9e575d163515f641649bc18e">
   <xsd:schema xmlns:xsd="http://www.w3.org/2001/XMLSchema" xmlns:xs="http://www.w3.org/2001/XMLSchema" xmlns:p="http://schemas.microsoft.com/office/2006/metadata/properties" xmlns:ns3="7729959a-6c19-4435-b273-3b9c13b42d83" xmlns:ns4="35dca802-2542-4568-9350-26ac01424ce4" targetNamespace="http://schemas.microsoft.com/office/2006/metadata/properties" ma:root="true" ma:fieldsID="273de6b95b342e101980e35e771ace44" ns3:_="" ns4:_="">
     <xsd:import namespace="7729959a-6c19-4435-b273-3b9c13b42d83"/>
@@ -22233,26 +22272,25 @@
 </ct:contentTypeSchema>
 </file>
 
-<file path=customXml/item2.xml><?xml version="1.0" encoding="utf-8"?>
-<?mso-contentType ?>
-<FormTemplates xmlns="http://schemas.microsoft.com/sharepoint/v3/contenttype/forms">
-  <Display>DocumentLibraryForm</Display>
-  <Edit>DocumentLibraryForm</Edit>
-  <New>DocumentLibraryForm</New>
-</FormTemplates>
-</file>
-
 <file path=customXml/item3.xml><?xml version="1.0" encoding="utf-8"?>
-<b:Sources xmlns:b="http://schemas.openxmlformats.org/officeDocument/2006/bibliography" xmlns="http://schemas.openxmlformats.org/officeDocument/2006/bibliography" SelectedStyle="\APASixthEditionOfficeOnline.xsl" StyleName="APA" Version="6"/>
-</file>
-
-<file path=customXml/item4.xml><?xml version="1.0" encoding="utf-8"?>
 <p:properties xmlns:p="http://schemas.microsoft.com/office/2006/metadata/properties" xmlns:xsi="http://www.w3.org/2001/XMLSchema-instance" xmlns:pc="http://schemas.microsoft.com/office/infopath/2007/PartnerControls">
   <documentManagement/>
 </p:properties>
 </file>
 
+<file path=customXml/item4.xml><?xml version="1.0" encoding="utf-8"?>
+<b:Sources xmlns:b="http://schemas.openxmlformats.org/officeDocument/2006/bibliography" xmlns="http://schemas.openxmlformats.org/officeDocument/2006/bibliography" SelectedStyle="\APASixthEditionOfficeOnline.xsl" StyleName="APA" Version="6"/>
+</file>
+
 <file path=customXml/itemProps1.xml><?xml version="1.0" encoding="utf-8"?>
+<ds:datastoreItem xmlns:ds="http://schemas.openxmlformats.org/officeDocument/2006/customXml" ds:itemID="{06F7D5D4-DE25-49C4-9D01-AF5F24ECC6DB}">
+  <ds:schemaRefs>
+    <ds:schemaRef ds:uri="http://schemas.microsoft.com/sharepoint/v3/contenttype/forms"/>
+  </ds:schemaRefs>
+</ds:datastoreItem>
+</file>
+
+<file path=customXml/itemProps2.xml><?xml version="1.0" encoding="utf-8"?>
 <ds:datastoreItem xmlns:ds="http://schemas.openxmlformats.org/officeDocument/2006/customXml" ds:itemID="{9A09A772-A7D1-4CF1-9A7F-C6D101051285}">
   <ds:schemaRefs>
     <ds:schemaRef ds:uri="http://schemas.microsoft.com/office/2006/metadata/contentType"/>
@@ -22271,27 +22309,19 @@
 </ds:datastoreItem>
 </file>
 
-<file path=customXml/itemProps2.xml><?xml version="1.0" encoding="utf-8"?>
-<ds:datastoreItem xmlns:ds="http://schemas.openxmlformats.org/officeDocument/2006/customXml" ds:itemID="{06F7D5D4-DE25-49C4-9D01-AF5F24ECC6DB}">
-  <ds:schemaRefs>
-    <ds:schemaRef ds:uri="http://schemas.microsoft.com/sharepoint/v3/contenttype/forms"/>
-  </ds:schemaRefs>
-</ds:datastoreItem>
-</file>
-
 <file path=customXml/itemProps3.xml><?xml version="1.0" encoding="utf-8"?>
-<ds:datastoreItem xmlns:ds="http://schemas.openxmlformats.org/officeDocument/2006/customXml" ds:itemID="{D9924D24-F831-4AC4-BA88-0B975DFC2593}">
-  <ds:schemaRefs>
-    <ds:schemaRef ds:uri="http://schemas.openxmlformats.org/officeDocument/2006/bibliography"/>
-  </ds:schemaRefs>
-</ds:datastoreItem>
-</file>
-
-<file path=customXml/itemProps4.xml><?xml version="1.0" encoding="utf-8"?>
 <ds:datastoreItem xmlns:ds="http://schemas.openxmlformats.org/officeDocument/2006/customXml" ds:itemID="{61A674F5-A967-45D3-A60C-A337D32F4158}">
   <ds:schemaRefs>
     <ds:schemaRef ds:uri="http://schemas.microsoft.com/office/2006/metadata/properties"/>
     <ds:schemaRef ds:uri="http://schemas.microsoft.com/office/infopath/2007/PartnerControls"/>
   </ds:schemaRefs>
 </ds:datastoreItem>
+</file>
+
+<file path=customXml/itemProps4.xml><?xml version="1.0" encoding="utf-8"?>
+<ds:datastoreItem xmlns:ds="http://schemas.openxmlformats.org/officeDocument/2006/customXml" ds:itemID="{D9924D24-F831-4AC4-BA88-0B975DFC2593}">
+  <ds:schemaRefs>
+    <ds:schemaRef ds:uri="http://schemas.openxmlformats.org/officeDocument/2006/bibliography"/>
+  </ds:schemaRefs>
+</ds:datastoreItem>
 </file>
</xml_diff>